<commit_message>
error in running loop starting at line 241
Error in ct_set$Ct[threshold.ct_index] : invalid subscript type 'list'
>
I think this is from line 254?
</commit_message>
<xml_diff>
--- a/Summary_Pinsky_Paper (Saskia Notes).docx
+++ b/Summary_Pinsky_Paper (Saskia Notes).docx
@@ -271,21 +271,7 @@
         <w:rPr>
           <w:bCs/>
         </w:rPr>
-        <w:t xml:space="preserve">aimed to evaluate the test performance characteristics of one laboratory-developed and two </w:t>
-      </w:r>
-      <w:proofErr w:type="gramStart"/>
-      <w:r>
-        <w:rPr>
-          <w:bCs/>
-        </w:rPr>
-        <w:t>commercially-available</w:t>
-      </w:r>
-      <w:proofErr w:type="gramEnd"/>
-      <w:r>
-        <w:rPr>
-          <w:bCs/>
-        </w:rPr>
-        <w:t xml:space="preserve"> SARS-CoV-2 NAATs on 1648 individual respiratory specimens prospectively grouped in pools of 8 and 4</w:t>
+        <w:t>aimed to evaluate the test performance characteristics of one laboratory-developed and two commercially-available SARS-CoV-2 NAATs on 1648 individual respiratory specimens prospectively grouped in pools of 8 and 4</w:t>
       </w:r>
       <w:r>
         <w:rPr>
@@ -328,35 +314,7 @@
         <w:rPr>
           <w:bCs/>
         </w:rPr>
-        <w:t xml:space="preserve">tested 1,648 </w:t>
-      </w:r>
-      <w:proofErr w:type="gramStart"/>
-      <w:r>
-        <w:rPr>
-          <w:bCs/>
-        </w:rPr>
-        <w:t>prospectively-pooled</w:t>
-      </w:r>
-      <w:proofErr w:type="gramEnd"/>
-      <w:r>
-        <w:rPr>
-          <w:bCs/>
-        </w:rPr>
-        <w:t xml:space="preserve"> specimens using three different NAATs for SARS-CoV-2: a laboratory-developed real-time reverse transcription PCR (</w:t>
-      </w:r>
-      <w:proofErr w:type="spellStart"/>
-      <w:r>
-        <w:rPr>
-          <w:bCs/>
-        </w:rPr>
-        <w:t>rRT</w:t>
-      </w:r>
-      <w:proofErr w:type="spellEnd"/>
-      <w:r>
-        <w:rPr>
-          <w:bCs/>
-        </w:rPr>
-        <w:t xml:space="preserve">-PCR) assay targeting the </w:t>
+        <w:t xml:space="preserve">tested 1,648 prospectively-pooled specimens using three different NAATs for SARS-CoV-2: a laboratory-developed real-time reverse transcription PCR (rRT-PCR) assay targeting the </w:t>
       </w:r>
       <w:r>
         <w:rPr>
@@ -429,15 +387,7 @@
         </w:rPr>
       </w:pPr>
       <w:r>
-        <w:t xml:space="preserve">developed an independent stochastic simulation model to estimate the effects of dilution on PPA and efficiency of a two-stage pooled </w:t>
-      </w:r>
-      <w:proofErr w:type="spellStart"/>
-      <w:r>
-        <w:t>rRT</w:t>
-      </w:r>
-      <w:proofErr w:type="spellEnd"/>
-      <w:r>
-        <w:t xml:space="preserve">-PCR testing algorithm, and validated it using these empiric data. </w:t>
+        <w:t xml:space="preserve">developed an independent stochastic simulation model to estimate the effects of dilution on PPA and efficiency of a two-stage pooled rRT-PCR testing algorithm, and validated it using these empiric data. </w:t>
       </w:r>
     </w:p>
     <w:p>
@@ -549,13 +499,8 @@
         </w:rPr>
         <w:t xml:space="preserve"> value (</w:t>
       </w:r>
-      <w:proofErr w:type="spellStart"/>
-      <w:r>
-        <w:t>LoD</w:t>
-      </w:r>
-      <w:proofErr w:type="spellEnd"/>
-      <w:r>
-        <w:t xml:space="preserve">; </w:t>
+      <w:r>
+        <w:t xml:space="preserve">LoD; </w:t>
       </w:r>
       <w:r>
         <w:rPr>
@@ -615,15 +560,7 @@
         <w:t>t</w:t>
       </w:r>
       <w:r>
-        <w:t xml:space="preserve"> value corresponding to the probability of detecting 95% of true positives, otherwise known as the 95% </w:t>
-      </w:r>
-      <w:proofErr w:type="spellStart"/>
-      <w:r>
-        <w:t>LoD</w:t>
-      </w:r>
-      <w:proofErr w:type="spellEnd"/>
-      <w:r>
-        <w:t>. Specimens with C</w:t>
+        <w:t xml:space="preserve"> value corresponding to the probability of detecting 95% of true positives, otherwise known as the 95% LoD. Specimens with C</w:t>
       </w:r>
       <w:r>
         <w:rPr>
@@ -650,23 +587,7 @@
         <w:t>(???)</w:t>
       </w:r>
       <w:r>
-        <w:t xml:space="preserve"> the </w:t>
-      </w:r>
-      <w:proofErr w:type="spellStart"/>
-      <w:r>
-        <w:t>LoD</w:t>
-      </w:r>
-      <w:proofErr w:type="spellEnd"/>
-      <w:r>
-        <w:t xml:space="preserve"> are assigned a decreasing probability of detection based on a </w:t>
-      </w:r>
-      <w:proofErr w:type="spellStart"/>
-      <w:r>
-        <w:t>probit</w:t>
-      </w:r>
-      <w:proofErr w:type="spellEnd"/>
-      <w:r>
-        <w:t xml:space="preserve"> regression curve, the shape of which was determined in the initial validation of the LDT assay</w:t>
+        <w:t xml:space="preserve"> the LoD are assigned a decreasing probability of detection based on a probit regression curve, the shape of which was determined in the initial validation of the LDT assay</w:t>
       </w:r>
     </w:p>
     <w:p>
@@ -716,16 +637,8 @@
         <w:rPr>
           <w:u w:val="single"/>
         </w:rPr>
-        <w:t xml:space="preserve">values above the </w:t>
-      </w:r>
-      <w:proofErr w:type="spellStart"/>
-      <w:r>
-        <w:rPr>
-          <w:u w:val="single"/>
-        </w:rPr>
-        <w:t>LoD</w:t>
-      </w:r>
-      <w:proofErr w:type="spellEnd"/>
+        <w:t>values above the LoD</w:t>
+      </w:r>
       <w:r>
         <w:t xml:space="preserve"> (</w:t>
       </w:r>
@@ -762,23 +675,7 @@
         <w:t>t</w:t>
       </w:r>
       <w:r>
-        <w:t xml:space="preserve"> greater than the </w:t>
-      </w:r>
-      <w:proofErr w:type="spellStart"/>
-      <w:r>
-        <w:t>LoD</w:t>
-      </w:r>
-      <w:proofErr w:type="spellEnd"/>
-      <w:r>
-        <w:t xml:space="preserve">. This makes the model output independent of the actual </w:t>
-      </w:r>
-      <w:proofErr w:type="spellStart"/>
-      <w:r>
-        <w:t>LoD</w:t>
-      </w:r>
-      <w:proofErr w:type="spellEnd"/>
-      <w:r>
-        <w:t xml:space="preserve"> C</w:t>
+        <w:t xml:space="preserve"> greater than the LoD. This makes the model output independent of the actual LoD C</w:t>
       </w:r>
       <w:r>
         <w:rPr>
@@ -787,15 +684,7 @@
         <w:t xml:space="preserve">t </w:t>
       </w:r>
       <w:r>
-        <w:t xml:space="preserve">value itself, allowing for the model to be used across different </w:t>
-      </w:r>
-      <w:proofErr w:type="spellStart"/>
-      <w:r>
-        <w:t>rRT</w:t>
-      </w:r>
-      <w:proofErr w:type="spellEnd"/>
-      <w:r>
-        <w:t>-PCR assays</w:t>
+        <w:t>value itself, allowing for the model to be used across different rRT-PCR assays</w:t>
       </w:r>
     </w:p>
     <w:p>
@@ -979,15 +868,7 @@
         <w:t>l</w:t>
       </w:r>
       <w:r>
-        <w:t xml:space="preserve">ikely to have multiple positive tests per pool. </w:t>
-      </w:r>
-      <w:proofErr w:type="gramStart"/>
-      <w:r>
-        <w:t>So</w:t>
-      </w:r>
-      <w:proofErr w:type="gramEnd"/>
-      <w:r>
-        <w:t xml:space="preserve"> at high prevalence, increasing pool size increases PPA</w:t>
+        <w:t>ikely to have multiple positive tests per pool. So at high prevalence, increasing pool size increases PPA</w:t>
       </w:r>
       <w:r>
         <w:t xml:space="preserve">. </w:t>
@@ -1015,31 +896,7 @@
       </w:pPr>
       <w:r>
         <w:lastRenderedPageBreak/>
-        <w:t xml:space="preserve">Ct beyond </w:t>
-      </w:r>
-      <w:proofErr w:type="spellStart"/>
-      <w:r>
-        <w:t>LoD</w:t>
-      </w:r>
-      <w:proofErr w:type="spellEnd"/>
-      <w:r>
-        <w:t xml:space="preserve"> (</w:t>
-      </w:r>
-      <w:proofErr w:type="gramStart"/>
-      <w:r>
-        <w:t>i.e.</w:t>
-      </w:r>
-      <w:proofErr w:type="gramEnd"/>
-      <w:r>
-        <w:t xml:space="preserve"> Ct greater than </w:t>
-      </w:r>
-      <w:proofErr w:type="spellStart"/>
-      <w:r>
-        <w:t>LoD</w:t>
-      </w:r>
-      <w:proofErr w:type="spellEnd"/>
-      <w:r>
-        <w:t xml:space="preserve">?) means less viral load in a sample, so assay is less sensitive? </w:t>
+        <w:t xml:space="preserve">Ct beyond LoD (i.e. Ct greater than LoD?) means less viral load in a sample, so assay is less sensitive? </w:t>
       </w:r>
     </w:p>
     <w:p/>
@@ -1069,15 +926,7 @@
         </w:numPr>
       </w:pPr>
       <w:r>
-        <w:t xml:space="preserve">Why do we sample </w:t>
-      </w:r>
-      <w:proofErr w:type="spellStart"/>
-      <w:r>
-        <w:t>ct_set</w:t>
-      </w:r>
-      <w:proofErr w:type="spellEnd"/>
-      <w:r>
-        <w:t xml:space="preserve"> with replacement? Doesn’t this create correlation even in the uncorrelated data?</w:t>
+        <w:t>Why do we sample ct_set with replacement? Doesn’t this create correlation even in the uncorrelated data?</w:t>
       </w:r>
     </w:p>
     <w:p>
@@ -1149,15 +998,7 @@
         </w:numPr>
       </w:pPr>
       <w:r>
-        <w:t xml:space="preserve">The problem, a bit of literature on this issue, </w:t>
-      </w:r>
-      <w:proofErr w:type="spellStart"/>
-      <w:r>
-        <w:t>Pisnky</w:t>
-      </w:r>
-      <w:proofErr w:type="spellEnd"/>
-      <w:r>
-        <w:t xml:space="preserve"> paper</w:t>
+        <w:t>The problem, a bit of literature on this issue, Pisnky paper</w:t>
       </w:r>
     </w:p>
     <w:p>
@@ -1185,6 +1026,156 @@
       </w:r>
     </w:p>
     <w:p/>
+    <w:p/>
+    <w:p>
+      <w:r>
+        <w:t>Next steps</w:t>
+      </w:r>
+    </w:p>
+    <w:p>
+      <w:pPr>
+        <w:pStyle w:val="ListParagraph"/>
+        <w:numPr>
+          <w:ilvl w:val="0"/>
+          <w:numId w:val="5"/>
+        </w:numPr>
+      </w:pPr>
+      <w:r>
+        <w:t>Modeling correlation in Ct values</w:t>
+      </w:r>
+      <w:r>
+        <w:t xml:space="preserve"> (we’ve done this)</w:t>
+      </w:r>
+      <w:r>
+        <w:t xml:space="preserve">, but we also want to look at correlation </w:t>
+      </w:r>
+      <w:r>
+        <w:t xml:space="preserve">between individuals </w:t>
+      </w:r>
+    </w:p>
+    <w:p>
+      <w:pPr>
+        <w:pStyle w:val="ListParagraph"/>
+        <w:numPr>
+          <w:ilvl w:val="0"/>
+          <w:numId w:val="5"/>
+        </w:numPr>
+      </w:pPr>
+      <w:r>
+        <w:t xml:space="preserve">Pool of size 10, probability of 1 positive – binomial if independent individuals; if correlated individuals, effective sample size is: n*(1-rho) &lt;- </w:t>
+      </w:r>
+    </w:p>
+    <w:p>
+      <w:pPr>
+        <w:pStyle w:val="ListParagraph"/>
+        <w:numPr>
+          <w:ilvl w:val="0"/>
+          <w:numId w:val="5"/>
+        </w:numPr>
+      </w:pPr>
+      <w:r>
+        <w:t>They compute probability under assumption of independence: prevalence, pool size -&gt; sensitivity</w:t>
+      </w:r>
+    </w:p>
+    <w:p>
+      <w:pPr>
+        <w:pStyle w:val="ListParagraph"/>
+        <w:numPr>
+          <w:ilvl w:val="1"/>
+          <w:numId w:val="5"/>
+        </w:numPr>
+      </w:pPr>
+      <w:r>
+        <w:t xml:space="preserve">Prevalence, pool size (n), correlation -&gt; effective pool size is </w:t>
+      </w:r>
+      <w:r>
+        <w:t>n*(1-rho)</w:t>
+      </w:r>
+    </w:p>
+    <w:p>
+      <w:pPr>
+        <w:pStyle w:val="ListParagraph"/>
+        <w:numPr>
+          <w:ilvl w:val="0"/>
+          <w:numId w:val="5"/>
+        </w:numPr>
+      </w:pPr>
+      <w:r>
+        <w:t>Sample of positives (x) – probability of being detected is prob(Ct &gt; LoD)</w:t>
+      </w:r>
+    </w:p>
+    <w:p>
+      <w:pPr>
+        <w:pStyle w:val="ListParagraph"/>
+        <w:numPr>
+          <w:ilvl w:val="1"/>
+          <w:numId w:val="5"/>
+        </w:numPr>
+      </w:pPr>
+      <w:r>
+        <w:t>Under independence -&gt; binomial</w:t>
+      </w:r>
+    </w:p>
+    <w:p>
+      <w:pPr>
+        <w:pStyle w:val="ListParagraph"/>
+        <w:numPr>
+          <w:ilvl w:val="1"/>
+          <w:numId w:val="5"/>
+        </w:numPr>
+      </w:pPr>
+      <w:r>
+        <w:t xml:space="preserve">No independence (correlated samples): probability of detection given </w:t>
+      </w:r>
+    </w:p>
+    <w:p>
+      <w:pPr>
+        <w:pStyle w:val="ListParagraph"/>
+        <w:numPr>
+          <w:ilvl w:val="1"/>
+          <w:numId w:val="5"/>
+        </w:numPr>
+      </w:pPr>
+      <w:r>
+        <w:t xml:space="preserve">What we want to measure: probability of detection given that my pool is of size p and at least 1 person is infected </w:t>
+      </w:r>
+    </w:p>
+    <w:p>
+      <w:pPr>
+        <w:pStyle w:val="ListParagraph"/>
+        <w:numPr>
+          <w:ilvl w:val="2"/>
+          <w:numId w:val="5"/>
+        </w:numPr>
+      </w:pPr>
+      <w:r>
+        <w:t xml:space="preserve">Sum from 1 to k( </w:t>
+      </w:r>
+    </w:p>
+    <w:p>
+      <w:pPr>
+        <w:pStyle w:val="ListParagraph"/>
+        <w:numPr>
+          <w:ilvl w:val="0"/>
+          <w:numId w:val="5"/>
+        </w:numPr>
+      </w:pPr>
+      <w:r>
+        <w:t>Make a shiny app</w:t>
+      </w:r>
+    </w:p>
+    <w:p>
+      <w:pPr>
+        <w:pStyle w:val="ListParagraph"/>
+        <w:numPr>
+          <w:ilvl w:val="1"/>
+          <w:numId w:val="5"/>
+        </w:numPr>
+      </w:pPr>
+      <w:r>
+        <w:t xml:space="preserve">Pool size, prevalence, correlation between individuals -&gt; outputs test sensitivity </w:t>
+      </w:r>
+    </w:p>
     <w:p/>
     <w:p/>
     <w:sectPr>
@@ -1596,6 +1587,118 @@
     </w:lvl>
   </w:abstractNum>
   <w:abstractNum w:abstractNumId="3" w15:restartNumberingAfterBreak="0">
+    <w:nsid w:val="4DF444AA"/>
+    <w:multiLevelType w:val="hybridMultilevel"/>
+    <w:tmpl w:val="7BFCEDBC"/>
+    <w:lvl w:ilvl="0" w:tplc="DAA6B85E">
+      <w:numFmt w:val="bullet"/>
+      <w:lvlText w:val="-"/>
+      <w:lvlJc w:val="left"/>
+      <w:pPr>
+        <w:ind w:left="720" w:hanging="360"/>
+      </w:pPr>
+      <w:rPr>
+        <w:rFonts w:ascii="Calibri" w:eastAsiaTheme="minorHAnsi" w:hAnsi="Calibri" w:cs="Calibri" w:hint="default"/>
+      </w:rPr>
+    </w:lvl>
+    <w:lvl w:ilvl="1" w:tplc="04090003">
+      <w:start w:val="1"/>
+      <w:numFmt w:val="bullet"/>
+      <w:lvlText w:val="o"/>
+      <w:lvlJc w:val="left"/>
+      <w:pPr>
+        <w:ind w:left="1440" w:hanging="360"/>
+      </w:pPr>
+      <w:rPr>
+        <w:rFonts w:ascii="Courier New" w:hAnsi="Courier New" w:cs="Courier New" w:hint="default"/>
+      </w:rPr>
+    </w:lvl>
+    <w:lvl w:ilvl="2" w:tplc="04090005">
+      <w:start w:val="1"/>
+      <w:numFmt w:val="bullet"/>
+      <w:lvlText w:val=""/>
+      <w:lvlJc w:val="left"/>
+      <w:pPr>
+        <w:ind w:left="2160" w:hanging="360"/>
+      </w:pPr>
+      <w:rPr>
+        <w:rFonts w:ascii="Wingdings" w:hAnsi="Wingdings" w:hint="default"/>
+      </w:rPr>
+    </w:lvl>
+    <w:lvl w:ilvl="3" w:tplc="04090001" w:tentative="1">
+      <w:start w:val="1"/>
+      <w:numFmt w:val="bullet"/>
+      <w:lvlText w:val=""/>
+      <w:lvlJc w:val="left"/>
+      <w:pPr>
+        <w:ind w:left="2880" w:hanging="360"/>
+      </w:pPr>
+      <w:rPr>
+        <w:rFonts w:ascii="Symbol" w:hAnsi="Symbol" w:hint="default"/>
+      </w:rPr>
+    </w:lvl>
+    <w:lvl w:ilvl="4" w:tplc="04090003" w:tentative="1">
+      <w:start w:val="1"/>
+      <w:numFmt w:val="bullet"/>
+      <w:lvlText w:val="o"/>
+      <w:lvlJc w:val="left"/>
+      <w:pPr>
+        <w:ind w:left="3600" w:hanging="360"/>
+      </w:pPr>
+      <w:rPr>
+        <w:rFonts w:ascii="Courier New" w:hAnsi="Courier New" w:cs="Courier New" w:hint="default"/>
+      </w:rPr>
+    </w:lvl>
+    <w:lvl w:ilvl="5" w:tplc="04090005" w:tentative="1">
+      <w:start w:val="1"/>
+      <w:numFmt w:val="bullet"/>
+      <w:lvlText w:val=""/>
+      <w:lvlJc w:val="left"/>
+      <w:pPr>
+        <w:ind w:left="4320" w:hanging="360"/>
+      </w:pPr>
+      <w:rPr>
+        <w:rFonts w:ascii="Wingdings" w:hAnsi="Wingdings" w:hint="default"/>
+      </w:rPr>
+    </w:lvl>
+    <w:lvl w:ilvl="6" w:tplc="04090001" w:tentative="1">
+      <w:start w:val="1"/>
+      <w:numFmt w:val="bullet"/>
+      <w:lvlText w:val=""/>
+      <w:lvlJc w:val="left"/>
+      <w:pPr>
+        <w:ind w:left="5040" w:hanging="360"/>
+      </w:pPr>
+      <w:rPr>
+        <w:rFonts w:ascii="Symbol" w:hAnsi="Symbol" w:hint="default"/>
+      </w:rPr>
+    </w:lvl>
+    <w:lvl w:ilvl="7" w:tplc="04090003" w:tentative="1">
+      <w:start w:val="1"/>
+      <w:numFmt w:val="bullet"/>
+      <w:lvlText w:val="o"/>
+      <w:lvlJc w:val="left"/>
+      <w:pPr>
+        <w:ind w:left="5760" w:hanging="360"/>
+      </w:pPr>
+      <w:rPr>
+        <w:rFonts w:ascii="Courier New" w:hAnsi="Courier New" w:cs="Courier New" w:hint="default"/>
+      </w:rPr>
+    </w:lvl>
+    <w:lvl w:ilvl="8" w:tplc="04090005" w:tentative="1">
+      <w:start w:val="1"/>
+      <w:numFmt w:val="bullet"/>
+      <w:lvlText w:val=""/>
+      <w:lvlJc w:val="left"/>
+      <w:pPr>
+        <w:ind w:left="6480" w:hanging="360"/>
+      </w:pPr>
+      <w:rPr>
+        <w:rFonts w:ascii="Wingdings" w:hAnsi="Wingdings" w:hint="default"/>
+      </w:rPr>
+    </w:lvl>
+  </w:abstractNum>
+  <w:abstractNum w:abstractNumId="4" w15:restartNumberingAfterBreak="0">
     <w:nsid w:val="4DF6199A"/>
     <w:multiLevelType w:val="hybridMultilevel"/>
     <w:tmpl w:val="6E5ACCCE"/>
@@ -1712,13 +1815,16 @@
     <w:abstractNumId w:val="2"/>
   </w:num>
   <w:num w:numId="2">
-    <w:abstractNumId w:val="3"/>
+    <w:abstractNumId w:val="4"/>
   </w:num>
   <w:num w:numId="3">
     <w:abstractNumId w:val="1"/>
   </w:num>
   <w:num w:numId="4">
     <w:abstractNumId w:val="0"/>
+  </w:num>
+  <w:num w:numId="5">
+    <w:abstractNumId w:val="3"/>
   </w:num>
 </w:numbering>
 </file>

</xml_diff>

<commit_message>
slides + simulation for network model
</commit_message>
<xml_diff>
--- a/Summary_Pinsky_Paper (Saskia Notes).docx
+++ b/Summary_Pinsky_Paper (Saskia Notes).docx
@@ -4,6 +4,7 @@
   <w:body>
     <w:p>
       <w:pPr>
+        <w:ind w:left="720" w:hanging="720"/>
         <w:rPr>
           <w:b/>
         </w:rPr>
@@ -271,7 +272,21 @@
         <w:rPr>
           <w:bCs/>
         </w:rPr>
-        <w:t>aimed to evaluate the test performance characteristics of one laboratory-developed and two commercially-available SARS-CoV-2 NAATs on 1648 individual respiratory specimens prospectively grouped in pools of 8 and 4</w:t>
+        <w:t xml:space="preserve">aimed to evaluate the test performance characteristics of one laboratory-developed and two </w:t>
+      </w:r>
+      <w:proofErr w:type="gramStart"/>
+      <w:r>
+        <w:rPr>
+          <w:bCs/>
+        </w:rPr>
+        <w:t>commercially-available</w:t>
+      </w:r>
+      <w:proofErr w:type="gramEnd"/>
+      <w:r>
+        <w:rPr>
+          <w:bCs/>
+        </w:rPr>
+        <w:t xml:space="preserve"> SARS-CoV-2 NAATs on 1648 individual respiratory specimens prospectively grouped in pools of 8 and 4</w:t>
       </w:r>
       <w:r>
         <w:rPr>
@@ -314,7 +329,35 @@
         <w:rPr>
           <w:bCs/>
         </w:rPr>
-        <w:t xml:space="preserve">tested 1,648 prospectively-pooled specimens using three different NAATs for SARS-CoV-2: a laboratory-developed real-time reverse transcription PCR (rRT-PCR) assay targeting the </w:t>
+        <w:t xml:space="preserve">tested 1,648 </w:t>
+      </w:r>
+      <w:proofErr w:type="gramStart"/>
+      <w:r>
+        <w:rPr>
+          <w:bCs/>
+        </w:rPr>
+        <w:t>prospectively-pooled</w:t>
+      </w:r>
+      <w:proofErr w:type="gramEnd"/>
+      <w:r>
+        <w:rPr>
+          <w:bCs/>
+        </w:rPr>
+        <w:t xml:space="preserve"> specimens using three different NAATs for SARS-CoV-2: a laboratory-developed real-time reverse transcription PCR (</w:t>
+      </w:r>
+      <w:proofErr w:type="spellStart"/>
+      <w:r>
+        <w:rPr>
+          <w:bCs/>
+        </w:rPr>
+        <w:t>rRT</w:t>
+      </w:r>
+      <w:proofErr w:type="spellEnd"/>
+      <w:r>
+        <w:rPr>
+          <w:bCs/>
+        </w:rPr>
+        <w:t xml:space="preserve">-PCR) assay targeting the </w:t>
       </w:r>
       <w:r>
         <w:rPr>
@@ -387,7 +430,15 @@
         </w:rPr>
       </w:pPr>
       <w:r>
-        <w:t xml:space="preserve">developed an independent stochastic simulation model to estimate the effects of dilution on PPA and efficiency of a two-stage pooled rRT-PCR testing algorithm, and validated it using these empiric data. </w:t>
+        <w:t xml:space="preserve">developed an independent stochastic simulation model to estimate the effects of dilution on PPA and efficiency of a two-stage pooled </w:t>
+      </w:r>
+      <w:proofErr w:type="spellStart"/>
+      <w:r>
+        <w:t>rRT</w:t>
+      </w:r>
+      <w:proofErr w:type="spellEnd"/>
+      <w:r>
+        <w:t xml:space="preserve">-PCR testing algorithm, and validated it using these empiric data. </w:t>
       </w:r>
     </w:p>
     <w:p>
@@ -499,8 +550,13 @@
         </w:rPr>
         <w:t xml:space="preserve"> value (</w:t>
       </w:r>
-      <w:r>
-        <w:t xml:space="preserve">LoD; </w:t>
+      <w:proofErr w:type="spellStart"/>
+      <w:r>
+        <w:t>LoD</w:t>
+      </w:r>
+      <w:proofErr w:type="spellEnd"/>
+      <w:r>
+        <w:t xml:space="preserve">; </w:t>
       </w:r>
       <w:r>
         <w:rPr>
@@ -560,7 +616,15 @@
         <w:t>t</w:t>
       </w:r>
       <w:r>
-        <w:t xml:space="preserve"> value corresponding to the probability of detecting 95% of true positives, otherwise known as the 95% LoD. Specimens with C</w:t>
+        <w:t xml:space="preserve"> value corresponding to the probability of detecting 95% of true positives, otherwise known as the 95% </w:t>
+      </w:r>
+      <w:proofErr w:type="spellStart"/>
+      <w:r>
+        <w:t>LoD</w:t>
+      </w:r>
+      <w:proofErr w:type="spellEnd"/>
+      <w:r>
+        <w:t>. Specimens with C</w:t>
       </w:r>
       <w:r>
         <w:rPr>
@@ -587,7 +651,23 @@
         <w:t>(???)</w:t>
       </w:r>
       <w:r>
-        <w:t xml:space="preserve"> the LoD are assigned a decreasing probability of detection based on a probit regression curve, the shape of which was determined in the initial validation of the LDT assay</w:t>
+        <w:t xml:space="preserve"> the </w:t>
+      </w:r>
+      <w:proofErr w:type="spellStart"/>
+      <w:r>
+        <w:t>LoD</w:t>
+      </w:r>
+      <w:proofErr w:type="spellEnd"/>
+      <w:r>
+        <w:t xml:space="preserve"> are assigned a decreasing probability of detection based on a </w:t>
+      </w:r>
+      <w:proofErr w:type="spellStart"/>
+      <w:r>
+        <w:t>probit</w:t>
+      </w:r>
+      <w:proofErr w:type="spellEnd"/>
+      <w:r>
+        <w:t xml:space="preserve"> regression curve, the shape of which was determined in the initial validation of the LDT assay</w:t>
       </w:r>
     </w:p>
     <w:p>
@@ -637,8 +717,16 @@
         <w:rPr>
           <w:u w:val="single"/>
         </w:rPr>
-        <w:t>values above the LoD</w:t>
-      </w:r>
+        <w:t xml:space="preserve">values above the </w:t>
+      </w:r>
+      <w:proofErr w:type="spellStart"/>
+      <w:r>
+        <w:rPr>
+          <w:u w:val="single"/>
+        </w:rPr>
+        <w:t>LoD</w:t>
+      </w:r>
+      <w:proofErr w:type="spellEnd"/>
       <w:r>
         <w:t xml:space="preserve"> (</w:t>
       </w:r>
@@ -675,7 +763,23 @@
         <w:t>t</w:t>
       </w:r>
       <w:r>
-        <w:t xml:space="preserve"> greater than the LoD. This makes the model output independent of the actual LoD C</w:t>
+        <w:t xml:space="preserve"> greater than the </w:t>
+      </w:r>
+      <w:proofErr w:type="spellStart"/>
+      <w:r>
+        <w:t>LoD</w:t>
+      </w:r>
+      <w:proofErr w:type="spellEnd"/>
+      <w:r>
+        <w:t xml:space="preserve">. This makes the model output independent of the actual </w:t>
+      </w:r>
+      <w:proofErr w:type="spellStart"/>
+      <w:r>
+        <w:t>LoD</w:t>
+      </w:r>
+      <w:proofErr w:type="spellEnd"/>
+      <w:r>
+        <w:t xml:space="preserve"> C</w:t>
       </w:r>
       <w:r>
         <w:rPr>
@@ -684,7 +788,15 @@
         <w:t xml:space="preserve">t </w:t>
       </w:r>
       <w:r>
-        <w:t>value itself, allowing for the model to be used across different rRT-PCR assays</w:t>
+        <w:t xml:space="preserve">value itself, allowing for the model to be used across different </w:t>
+      </w:r>
+      <w:proofErr w:type="spellStart"/>
+      <w:r>
+        <w:t>rRT</w:t>
+      </w:r>
+      <w:proofErr w:type="spellEnd"/>
+      <w:r>
+        <w:t>-PCR assays</w:t>
       </w:r>
     </w:p>
     <w:p>
@@ -868,7 +980,15 @@
         <w:t>l</w:t>
       </w:r>
       <w:r>
-        <w:t>ikely to have multiple positive tests per pool. So at high prevalence, increasing pool size increases PPA</w:t>
+        <w:t xml:space="preserve">ikely to have multiple positive tests per pool. </w:t>
+      </w:r>
+      <w:proofErr w:type="gramStart"/>
+      <w:r>
+        <w:t>So</w:t>
+      </w:r>
+      <w:proofErr w:type="gramEnd"/>
+      <w:r>
+        <w:t xml:space="preserve"> at high prevalence, increasing pool size increases PPA</w:t>
       </w:r>
       <w:r>
         <w:t xml:space="preserve">. </w:t>
@@ -896,7 +1016,31 @@
       </w:pPr>
       <w:r>
         <w:lastRenderedPageBreak/>
-        <w:t xml:space="preserve">Ct beyond LoD (i.e. Ct greater than LoD?) means less viral load in a sample, so assay is less sensitive? </w:t>
+        <w:t xml:space="preserve">Ct beyond </w:t>
+      </w:r>
+      <w:proofErr w:type="spellStart"/>
+      <w:r>
+        <w:t>LoD</w:t>
+      </w:r>
+      <w:proofErr w:type="spellEnd"/>
+      <w:r>
+        <w:t xml:space="preserve"> (</w:t>
+      </w:r>
+      <w:proofErr w:type="gramStart"/>
+      <w:r>
+        <w:t>i.e.</w:t>
+      </w:r>
+      <w:proofErr w:type="gramEnd"/>
+      <w:r>
+        <w:t xml:space="preserve"> Ct greater than </w:t>
+      </w:r>
+      <w:proofErr w:type="spellStart"/>
+      <w:r>
+        <w:t>LoD</w:t>
+      </w:r>
+      <w:proofErr w:type="spellEnd"/>
+      <w:r>
+        <w:t xml:space="preserve">?) means less viral load in a sample, so assay is less sensitive? </w:t>
       </w:r>
     </w:p>
     <w:p/>
@@ -926,7 +1070,15 @@
         </w:numPr>
       </w:pPr>
       <w:r>
-        <w:t>Why do we sample ct_set with replacement? Doesn’t this create correlation even in the uncorrelated data?</w:t>
+        <w:t xml:space="preserve">Why do we sample </w:t>
+      </w:r>
+      <w:proofErr w:type="spellStart"/>
+      <w:r>
+        <w:t>ct_set</w:t>
+      </w:r>
+      <w:proofErr w:type="spellEnd"/>
+      <w:r>
+        <w:t xml:space="preserve"> with replacement? Doesn’t this create correlation even in the uncorrelated data?</w:t>
       </w:r>
     </w:p>
     <w:p>
@@ -998,7 +1150,15 @@
         </w:numPr>
       </w:pPr>
       <w:r>
-        <w:t>The problem, a bit of literature on this issue, Pisnky paper</w:t>
+        <w:t xml:space="preserve">The problem, a bit of literature on this issue, </w:t>
+      </w:r>
+      <w:proofErr w:type="spellStart"/>
+      <w:r>
+        <w:t>Pisnky</w:t>
+      </w:r>
+      <w:proofErr w:type="spellEnd"/>
+      <w:r>
+        <w:t xml:space="preserve"> paper</w:t>
       </w:r>
     </w:p>
     <w:p>
@@ -1086,10 +1246,7 @@
         </w:numPr>
       </w:pPr>
       <w:r>
-        <w:t xml:space="preserve">Prevalence, pool size (n), correlation -&gt; effective pool size is </w:t>
-      </w:r>
-      <w:r>
-        <w:t>n*(1-rho)</w:t>
+        <w:t>Prevalence, pool size (n), correlation -&gt; effective pool size is n*(1-rho)</w:t>
       </w:r>
     </w:p>
     <w:p>
@@ -1101,7 +1258,23 @@
         </w:numPr>
       </w:pPr>
       <w:r>
-        <w:t>Sample of positives (x) – probability of being detected is prob(Ct &gt; LoD)</w:t>
+        <w:t xml:space="preserve">Sample of positives (x) – probability of being detected is </w:t>
+      </w:r>
+      <w:proofErr w:type="gramStart"/>
+      <w:r>
+        <w:t>prob(</w:t>
+      </w:r>
+      <w:proofErr w:type="gramEnd"/>
+      <w:r>
+        <w:t xml:space="preserve">Ct &gt; </w:t>
+      </w:r>
+      <w:proofErr w:type="spellStart"/>
+      <w:r>
+        <w:t>LoD</w:t>
+      </w:r>
+      <w:proofErr w:type="spellEnd"/>
+      <w:r>
+        <w:t>)</w:t>
       </w:r>
     </w:p>
     <w:p>
@@ -1149,7 +1322,15 @@
         </w:numPr>
       </w:pPr>
       <w:r>
-        <w:t xml:space="preserve">Sum from 1 to k( </w:t>
+        <w:t xml:space="preserve">Sum from 1 to </w:t>
+      </w:r>
+      <w:proofErr w:type="gramStart"/>
+      <w:r>
+        <w:t>k(</w:t>
+      </w:r>
+      <w:proofErr w:type="gramEnd"/>
+      <w:r>
+        <w:t xml:space="preserve"> </w:t>
       </w:r>
     </w:p>
     <w:p>

</xml_diff>